<commit_message>
init prac3 + 4
</commit_message>
<xml_diff>
--- a/PL/onedrive/Juan/PLAN-IS2022UO283319-INF.docx
+++ b/PL/onedrive/Juan/PLAN-IS2022UO283319-INF.docx
@@ -375,7 +375,7 @@
                 <w:b/>
                 <w:sz w:val="32"/>
               </w:rPr>
-              <w:t>&lt;Título del documento&gt;</w:t>
+              <w:t>Planificación</w:t>
             </w:r>
           </w:p>
         </w:tc>
@@ -1563,74 +1563,50 @@
     <w:p>
       <w:pPr>
         <w:pStyle w:val="Ttulo1"/>
+        <w:numPr>
+          <w:ilvl w:val="0"/>
+          <w:numId w:val="1"/>
+        </w:numPr>
       </w:pPr>
       <w:r>
         <w:br w:type="page"/>
       </w:r>
-    </w:p>
+      <w:r>
+        <w:lastRenderedPageBreak/>
+        <w:t>I</w:t>
+      </w:r>
+      <w:r>
+        <w:t>ntroducción</w:t>
+      </w:r>
+    </w:p>
+    <w:p/>
     <w:p>
       <w:pPr>
         <w:pStyle w:val="Ttulo1"/>
-      </w:pPr>
-      <w:r>
-        <w:br w:type="page"/>
-      </w:r>
-      <w:bookmarkStart w:id="1" w:name="_Toc149722650"/>
-      <w:r>
-        <w:lastRenderedPageBreak/>
-        <w:t xml:space="preserve">1 </w:t>
-      </w:r>
-      <w:proofErr w:type="gramStart"/>
-      <w:r>
-        <w:t>Introducción</w:t>
-      </w:r>
-      <w:proofErr w:type="gramEnd"/>
-      <w:r>
-        <w:t>.</w:t>
-      </w:r>
-      <w:bookmarkEnd w:id="1"/>
-    </w:p>
-    <w:p/>
+        <w:numPr>
+          <w:ilvl w:val="0"/>
+          <w:numId w:val="1"/>
+        </w:numPr>
+      </w:pPr>
+      <w:r>
+        <w:t>Ámbito</w:t>
+      </w:r>
+    </w:p>
+    <w:p>
+      <w:bookmarkStart w:id="1" w:name="_Toc149722652"/>
+    </w:p>
+    <w:bookmarkEnd w:id="1"/>
     <w:p>
       <w:pPr>
         <w:pStyle w:val="Ttulo1"/>
-      </w:pPr>
-      <w:bookmarkStart w:id="2" w:name="_Toc149722651"/>
-      <w:r>
-        <w:t xml:space="preserve">2 </w:t>
-      </w:r>
-      <w:proofErr w:type="gramStart"/>
-      <w:r>
-        <w:t>Ámbito</w:t>
-      </w:r>
-      <w:proofErr w:type="gramEnd"/>
-      <w:r>
-        <w:t xml:space="preserve"> y alcance.</w:t>
-      </w:r>
-      <w:bookmarkEnd w:id="2"/>
-    </w:p>
-    <w:p>
-      <w:bookmarkStart w:id="3" w:name="_Toc149722652"/>
-    </w:p>
-    <w:p>
-      <w:pPr>
-        <w:pStyle w:val="Ttulo1"/>
-      </w:pPr>
-      <w:r>
-        <w:t>3</w:t>
-      </w:r>
-      <w:r>
-        <w:t xml:space="preserve"> </w:t>
-      </w:r>
-      <w:proofErr w:type="gramStart"/>
-      <w:r>
-        <w:t>Catálogo</w:t>
-      </w:r>
-      <w:proofErr w:type="gramEnd"/>
-      <w:r>
-        <w:t xml:space="preserve"> de requisitos del sistema.</w:t>
-      </w:r>
-      <w:bookmarkEnd w:id="3"/>
+        <w:numPr>
+          <w:ilvl w:val="0"/>
+          <w:numId w:val="1"/>
+        </w:numPr>
+      </w:pPr>
+      <w:r>
+        <w:t>Algo</w:t>
+      </w:r>
     </w:p>
     <w:p/>
     <w:p>
@@ -1643,7 +1619,7 @@
     </w:p>
     <w:p/>
     <w:sectPr>
-      <w:footerReference w:type="default" r:id="rId6"/>
+      <w:footerReference w:type="default" r:id="rId10"/>
       <w:type w:val="continuous"/>
       <w:pgSz w:w="11907" w:h="16840"/>
       <w:pgMar w:top="1134" w:right="851" w:bottom="1134" w:left="851" w:header="720" w:footer="720" w:gutter="567"/>
@@ -1742,6 +1718,195 @@
     </w:p>
   </w:footnote>
 </w:footnotes>
+</file>
+
+<file path=word/numbering.xml><?xml version="1.0" encoding="utf-8"?>
+<w:numbering xmlns:wpc="http://schemas.microsoft.com/office/word/2010/wordprocessingCanvas" xmlns:cx="http://schemas.microsoft.com/office/drawing/2014/chartex" xmlns:cx1="http://schemas.microsoft.com/office/drawing/2015/9/8/chartex" xmlns:cx2="http://schemas.microsoft.com/office/drawing/2015/10/21/chartex" xmlns:cx3="http://schemas.microsoft.com/office/drawing/2016/5/9/chartex" xmlns:cx4="http://schemas.microsoft.com/office/drawing/2016/5/10/chartex" xmlns:cx5="http://schemas.microsoft.com/office/drawing/2016/5/11/chartex" xmlns:cx6="http://schemas.microsoft.com/office/drawing/2016/5/12/chartex" xmlns:cx7="http://schemas.microsoft.com/office/drawing/2016/5/13/chartex" xmlns:cx8="http://schemas.microsoft.com/office/drawing/2016/5/14/chartex" xmlns:mc="http://schemas.openxmlformats.org/markup-compatibility/2006" xmlns:aink="http://schemas.microsoft.com/office/drawing/2016/ink" xmlns:am3d="http://schemas.microsoft.com/office/drawing/2017/model3d" xmlns:o="urn:schemas-microsoft-com:office:office" xmlns:r="http://schemas.openxmlformats.org/officeDocument/2006/relationships" xmlns:m="http://schemas.openxmlformats.org/officeDocument/2006/math" xmlns:v="urn:schemas-microsoft-com:vml" xmlns:wp14="http://schemas.microsoft.com/office/word/2010/wordprocessingDrawing" xmlns:wp="http://schemas.openxmlformats.org/drawingml/2006/wordprocessingDrawing" xmlns:w10="urn:schemas-microsoft-com:office:word" xmlns:w="http://schemas.openxmlformats.org/wordprocessingml/2006/main" xmlns:w14="http://schemas.microsoft.com/office/word/2010/wordml" xmlns:w15="http://schemas.microsoft.com/office/word/2012/wordml" xmlns:w16cex="http://schemas.microsoft.com/office/word/2018/wordml/cex" xmlns:w16cid="http://schemas.microsoft.com/office/word/2016/wordml/cid" xmlns:w16="http://schemas.microsoft.com/office/word/2018/wordml" xmlns:w16sdtdh="http://schemas.microsoft.com/office/word/2020/wordml/sdtdatahash" xmlns:w16se="http://schemas.microsoft.com/office/word/2015/wordml/symex" xmlns:wpg="http://schemas.microsoft.com/office/word/2010/wordprocessingGroup" xmlns:wpi="http://schemas.microsoft.com/office/word/2010/wordprocessingInk" xmlns:wne="http://schemas.microsoft.com/office/word/2006/wordml" xmlns:wps="http://schemas.microsoft.com/office/word/2010/wordprocessingShape" mc:Ignorable="w14 w15 w16se w16cid w16 w16cex w16sdtdh wp14">
+  <w:abstractNum w:abstractNumId="0" w15:restartNumberingAfterBreak="0">
+    <w:nsid w:val="18651936"/>
+    <w:multiLevelType w:val="hybridMultilevel"/>
+    <w:tmpl w:val="1C6A680E"/>
+    <w:lvl w:ilvl="0" w:tplc="0C0A000F">
+      <w:start w:val="1"/>
+      <w:numFmt w:val="decimal"/>
+      <w:lvlText w:val="%1."/>
+      <w:lvlJc w:val="left"/>
+      <w:pPr>
+        <w:ind w:left="720" w:hanging="360"/>
+      </w:pPr>
+      <w:rPr>
+        <w:rFonts w:hint="default"/>
+      </w:rPr>
+    </w:lvl>
+    <w:lvl w:ilvl="1" w:tplc="0C0A0019" w:tentative="1">
+      <w:start w:val="1"/>
+      <w:numFmt w:val="lowerLetter"/>
+      <w:lvlText w:val="%2."/>
+      <w:lvlJc w:val="left"/>
+      <w:pPr>
+        <w:ind w:left="1440" w:hanging="360"/>
+      </w:pPr>
+    </w:lvl>
+    <w:lvl w:ilvl="2" w:tplc="0C0A001B" w:tentative="1">
+      <w:start w:val="1"/>
+      <w:numFmt w:val="lowerRoman"/>
+      <w:lvlText w:val="%3."/>
+      <w:lvlJc w:val="right"/>
+      <w:pPr>
+        <w:ind w:left="2160" w:hanging="180"/>
+      </w:pPr>
+    </w:lvl>
+    <w:lvl w:ilvl="3" w:tplc="0C0A000F" w:tentative="1">
+      <w:start w:val="1"/>
+      <w:numFmt w:val="decimal"/>
+      <w:lvlText w:val="%4."/>
+      <w:lvlJc w:val="left"/>
+      <w:pPr>
+        <w:ind w:left="2880" w:hanging="360"/>
+      </w:pPr>
+    </w:lvl>
+    <w:lvl w:ilvl="4" w:tplc="0C0A0019" w:tentative="1">
+      <w:start w:val="1"/>
+      <w:numFmt w:val="lowerLetter"/>
+      <w:lvlText w:val="%5."/>
+      <w:lvlJc w:val="left"/>
+      <w:pPr>
+        <w:ind w:left="3600" w:hanging="360"/>
+      </w:pPr>
+    </w:lvl>
+    <w:lvl w:ilvl="5" w:tplc="0C0A001B" w:tentative="1">
+      <w:start w:val="1"/>
+      <w:numFmt w:val="lowerRoman"/>
+      <w:lvlText w:val="%6."/>
+      <w:lvlJc w:val="right"/>
+      <w:pPr>
+        <w:ind w:left="4320" w:hanging="180"/>
+      </w:pPr>
+    </w:lvl>
+    <w:lvl w:ilvl="6" w:tplc="0C0A000F" w:tentative="1">
+      <w:start w:val="1"/>
+      <w:numFmt w:val="decimal"/>
+      <w:lvlText w:val="%7."/>
+      <w:lvlJc w:val="left"/>
+      <w:pPr>
+        <w:ind w:left="5040" w:hanging="360"/>
+      </w:pPr>
+    </w:lvl>
+    <w:lvl w:ilvl="7" w:tplc="0C0A0019" w:tentative="1">
+      <w:start w:val="1"/>
+      <w:numFmt w:val="lowerLetter"/>
+      <w:lvlText w:val="%8."/>
+      <w:lvlJc w:val="left"/>
+      <w:pPr>
+        <w:ind w:left="5760" w:hanging="360"/>
+      </w:pPr>
+    </w:lvl>
+    <w:lvl w:ilvl="8" w:tplc="0C0A001B" w:tentative="1">
+      <w:start w:val="1"/>
+      <w:numFmt w:val="lowerRoman"/>
+      <w:lvlText w:val="%9."/>
+      <w:lvlJc w:val="right"/>
+      <w:pPr>
+        <w:ind w:left="6480" w:hanging="180"/>
+      </w:pPr>
+    </w:lvl>
+  </w:abstractNum>
+  <w:abstractNum w:abstractNumId="1" w15:restartNumberingAfterBreak="0">
+    <w:nsid w:val="78813671"/>
+    <w:multiLevelType w:val="hybridMultilevel"/>
+    <w:tmpl w:val="5C84BD14"/>
+    <w:lvl w:ilvl="0" w:tplc="A5DA229E">
+      <w:start w:val="1"/>
+      <w:numFmt w:val="decimal"/>
+      <w:lvlText w:val="%1-"/>
+      <w:lvlJc w:val="left"/>
+      <w:pPr>
+        <w:ind w:left="720" w:hanging="360"/>
+      </w:pPr>
+      <w:rPr>
+        <w:rFonts w:hint="default"/>
+      </w:rPr>
+    </w:lvl>
+    <w:lvl w:ilvl="1" w:tplc="0C0A0019" w:tentative="1">
+      <w:start w:val="1"/>
+      <w:numFmt w:val="lowerLetter"/>
+      <w:lvlText w:val="%2."/>
+      <w:lvlJc w:val="left"/>
+      <w:pPr>
+        <w:ind w:left="1440" w:hanging="360"/>
+      </w:pPr>
+    </w:lvl>
+    <w:lvl w:ilvl="2" w:tplc="0C0A001B" w:tentative="1">
+      <w:start w:val="1"/>
+      <w:numFmt w:val="lowerRoman"/>
+      <w:lvlText w:val="%3."/>
+      <w:lvlJc w:val="right"/>
+      <w:pPr>
+        <w:ind w:left="2160" w:hanging="180"/>
+      </w:pPr>
+    </w:lvl>
+    <w:lvl w:ilvl="3" w:tplc="0C0A000F" w:tentative="1">
+      <w:start w:val="1"/>
+      <w:numFmt w:val="decimal"/>
+      <w:lvlText w:val="%4."/>
+      <w:lvlJc w:val="left"/>
+      <w:pPr>
+        <w:ind w:left="2880" w:hanging="360"/>
+      </w:pPr>
+    </w:lvl>
+    <w:lvl w:ilvl="4" w:tplc="0C0A0019" w:tentative="1">
+      <w:start w:val="1"/>
+      <w:numFmt w:val="lowerLetter"/>
+      <w:lvlText w:val="%5."/>
+      <w:lvlJc w:val="left"/>
+      <w:pPr>
+        <w:ind w:left="3600" w:hanging="360"/>
+      </w:pPr>
+    </w:lvl>
+    <w:lvl w:ilvl="5" w:tplc="0C0A001B" w:tentative="1">
+      <w:start w:val="1"/>
+      <w:numFmt w:val="lowerRoman"/>
+      <w:lvlText w:val="%6."/>
+      <w:lvlJc w:val="right"/>
+      <w:pPr>
+        <w:ind w:left="4320" w:hanging="180"/>
+      </w:pPr>
+    </w:lvl>
+    <w:lvl w:ilvl="6" w:tplc="0C0A000F" w:tentative="1">
+      <w:start w:val="1"/>
+      <w:numFmt w:val="decimal"/>
+      <w:lvlText w:val="%7."/>
+      <w:lvlJc w:val="left"/>
+      <w:pPr>
+        <w:ind w:left="5040" w:hanging="360"/>
+      </w:pPr>
+    </w:lvl>
+    <w:lvl w:ilvl="7" w:tplc="0C0A0019" w:tentative="1">
+      <w:start w:val="1"/>
+      <w:numFmt w:val="lowerLetter"/>
+      <w:lvlText w:val="%8."/>
+      <w:lvlJc w:val="left"/>
+      <w:pPr>
+        <w:ind w:left="5760" w:hanging="360"/>
+      </w:pPr>
+    </w:lvl>
+    <w:lvl w:ilvl="8" w:tplc="0C0A001B" w:tentative="1">
+      <w:start w:val="1"/>
+      <w:numFmt w:val="lowerRoman"/>
+      <w:lvlText w:val="%9."/>
+      <w:lvlJc w:val="right"/>
+      <w:pPr>
+        <w:ind w:left="6480" w:hanging="180"/>
+      </w:pPr>
+    </w:lvl>
+  </w:abstractNum>
+  <w:num w:numId="1">
+    <w:abstractNumId w:val="0"/>
+  </w:num>
+  <w:num w:numId="2">
+    <w:abstractNumId w:val="1"/>
+  </w:num>
+</w:numbering>
 </file>
 
 <file path=word/styles.xml><?xml version="1.0" encoding="utf-8"?>
@@ -2848,6 +3013,21 @@
 </file>
 
 <file path=customXml/item1.xml><?xml version="1.0" encoding="utf-8"?>
+<p:properties xmlns:p="http://schemas.microsoft.com/office/2006/metadata/properties" xmlns:xsi="http://www.w3.org/2001/XMLSchema-instance" xmlns:pc="http://schemas.microsoft.com/office/infopath/2007/PartnerControls">
+  <documentManagement/>
+</p:properties>
+</file>
+
+<file path=customXml/item2.xml><?xml version="1.0" encoding="utf-8"?>
+<?mso-contentType ?>
+<FormTemplates xmlns="http://schemas.microsoft.com/sharepoint/v3/contenttype/forms">
+  <Display>DocumentLibraryForm</Display>
+  <Edit>DocumentLibraryForm</Edit>
+  <New>DocumentLibraryForm</New>
+</FormTemplates>
+</file>
+
+<file path=customXml/item3.xml><?xml version="1.0" encoding="utf-8"?>
 <ct:contentTypeSchema xmlns:ct="http://schemas.microsoft.com/office/2006/metadata/contentType" xmlns:ma="http://schemas.microsoft.com/office/2006/metadata/properties/metaAttributes" ct:_="" ma:_="" ma:contentTypeName="Documento" ma:contentTypeID="0x0101001DAE15A8A044AF4C90B2C91A396E124F" ma:contentTypeVersion="8" ma:contentTypeDescription="Crear nuevo documento." ma:contentTypeScope="" ma:versionID="c841cb3c5775b460c8cdab70c33efac6">
   <xsd:schema xmlns:xsd="http://www.w3.org/2001/XMLSchema" xmlns:xs="http://www.w3.org/2001/XMLSchema" xmlns:p="http://schemas.microsoft.com/office/2006/metadata/properties" xmlns:ns2="fecce1b3-694a-4a80-9daa-87b4ccfff5b9" targetNamespace="http://schemas.microsoft.com/office/2006/metadata/properties" ma:root="true" ma:fieldsID="832f6480a4c6f8aaecbe7cd77ea70b4a" ns2:_="">
     <xsd:import namespace="fecce1b3-694a-4a80-9daa-87b4ccfff5b9"/>
@@ -2999,29 +3179,44 @@
 </ct:contentTypeSchema>
 </file>
 
-<file path=customXml/item2.xml><?xml version="1.0" encoding="utf-8"?>
-<?mso-contentType ?>
-<FormTemplates xmlns="http://schemas.microsoft.com/sharepoint/v3/contenttype/forms">
-  <Display>DocumentLibraryForm</Display>
-  <Edit>DocumentLibraryForm</Edit>
-  <New>DocumentLibraryForm</New>
-</FormTemplates>
-</file>
-
-<file path=customXml/item3.xml><?xml version="1.0" encoding="utf-8"?>
-<p:properties xmlns:p="http://schemas.microsoft.com/office/2006/metadata/properties" xmlns:xsi="http://www.w3.org/2001/XMLSchema-instance" xmlns:pc="http://schemas.microsoft.com/office/infopath/2007/PartnerControls">
-  <documentManagement/>
-</p:properties>
-</file>
-
 <file path=customXml/itemProps1.xml><?xml version="1.0" encoding="utf-8"?>
-<ds:datastoreItem xmlns:ds="http://schemas.openxmlformats.org/officeDocument/2006/customXml" ds:itemID="{5A34C6A0-1178-49B4-8BD7-05C6C306663E}"/>
+<ds:datastoreItem xmlns:ds="http://schemas.openxmlformats.org/officeDocument/2006/customXml" ds:itemID="{6CE1A194-955B-4378-A2F7-CB6D57F68770}">
+  <ds:schemaRefs>
+    <ds:schemaRef ds:uri="http://schemas.microsoft.com/office/2006/documentManagement/types"/>
+    <ds:schemaRef ds:uri="http://purl.org/dc/elements/1.1/"/>
+    <ds:schemaRef ds:uri="http://schemas.microsoft.com/office/2006/metadata/properties"/>
+    <ds:schemaRef ds:uri="fecce1b3-694a-4a80-9daa-87b4ccfff5b9"/>
+    <ds:schemaRef ds:uri="http://purl.org/dc/terms/"/>
+    <ds:schemaRef ds:uri="http://schemas.openxmlformats.org/package/2006/metadata/core-properties"/>
+    <ds:schemaRef ds:uri="http://purl.org/dc/dcmitype/"/>
+    <ds:schemaRef ds:uri="http://schemas.microsoft.com/office/infopath/2007/PartnerControls"/>
+    <ds:schemaRef ds:uri="http://www.w3.org/XML/1998/namespace"/>
+  </ds:schemaRefs>
+</ds:datastoreItem>
 </file>
 
 <file path=customXml/itemProps2.xml><?xml version="1.0" encoding="utf-8"?>
-<ds:datastoreItem xmlns:ds="http://schemas.openxmlformats.org/officeDocument/2006/customXml" ds:itemID="{441F2022-FDEF-4765-8D1A-2A91E9FEFF91}"/>
+<ds:datastoreItem xmlns:ds="http://schemas.openxmlformats.org/officeDocument/2006/customXml" ds:itemID="{441F2022-FDEF-4765-8D1A-2A91E9FEFF91}">
+  <ds:schemaRefs>
+    <ds:schemaRef ds:uri="http://schemas.microsoft.com/sharepoint/v3/contenttype/forms"/>
+  </ds:schemaRefs>
+</ds:datastoreItem>
 </file>
 
 <file path=customXml/itemProps3.xml><?xml version="1.0" encoding="utf-8"?>
-<ds:datastoreItem xmlns:ds="http://schemas.openxmlformats.org/officeDocument/2006/customXml" ds:itemID="{6CE1A194-955B-4378-A2F7-CB6D57F68770}"/>
+<ds:datastoreItem xmlns:ds="http://schemas.openxmlformats.org/officeDocument/2006/customXml" ds:itemID="{5A34C6A0-1178-49B4-8BD7-05C6C306663E}">
+  <ds:schemaRefs>
+    <ds:schemaRef ds:uri="http://schemas.microsoft.com/office/2006/metadata/contentType"/>
+    <ds:schemaRef ds:uri="http://schemas.microsoft.com/office/2006/metadata/properties/metaAttributes"/>
+    <ds:schemaRef ds:uri="http://www.w3.org/2001/XMLSchema"/>
+    <ds:schemaRef ds:uri="http://schemas.microsoft.com/office/2006/metadata/properties"/>
+    <ds:schemaRef ds:uri="fecce1b3-694a-4a80-9daa-87b4ccfff5b9"/>
+    <ds:schemaRef ds:uri="http://schemas.microsoft.com/office/2006/documentManagement/types"/>
+    <ds:schemaRef ds:uri="http://schemas.microsoft.com/office/infopath/2007/PartnerControls"/>
+    <ds:schemaRef ds:uri="http://schemas.openxmlformats.org/package/2006/metadata/core-properties"/>
+    <ds:schemaRef ds:uri="http://purl.org/dc/elements/1.1/"/>
+    <ds:schemaRef ds:uri="http://purl.org/dc/terms/"/>
+    <ds:schemaRef ds:uri="http://schemas.microsoft.com/internal/obd"/>
+  </ds:schemaRefs>
+</ds:datastoreItem>
 </file>
</xml_diff>